<commit_message>
Remove ALL horizontal lines from all documents and reconvert
</commit_message>
<xml_diff>
--- a/JAMIA_SUBMISSION/Converted/author_contributions.docx
+++ b/JAMIA_SUBMISSION/Converted/author_contributions.docx
@@ -19,13 +19,6 @@
         <w:t xml:space="preserve">Following the CRediT (Contributor Roles Taxonomy) guidelines:</w:t>
       </w:r>
     </w:p>
-    <w:p>
-      <w:r>
-        <w:pict>
-          <v:rect style="width:0;height:1.5pt" o:hralign="center" o:hrstd="t" o:hr="t"/>
-        </w:pict>
-      </w:r>
-    </w:p>
     <w:bookmarkStart w:id="20" w:name="dwi-anggriani"/>
     <w:p>
       <w:pPr>
@@ -101,13 +94,6 @@
         <w:t xml:space="preserve">D.A. contributed to the conceptualization of the research question, participated in methodology design, assisted with software implementation and validation procedures, supported formal analysis activities, and contributed to manuscript review and editing.</w:t>
       </w:r>
     </w:p>
-    <w:p>
-      <w:r>
-        <w:pict>
-          <v:rect style="width:0;height:1.5pt" o:hralign="center" o:hrstd="t" o:hr="t"/>
-        </w:pict>
-      </w:r>
-    </w:p>
     <w:bookmarkEnd w:id="20"/>
     <w:bookmarkStart w:id="21" w:name="Xff47e5758a87f7e5ba7429e25fbd193d3dfbf6f"/>
     <w:p>
@@ -226,13 +212,6 @@
         <w:t xml:space="preserve">S.B.M. led the conceptualization and design of the study, developed the experimental methodology, implemented the software infrastructure (including the SQLite checkpoint system), conducted the validation and formal analysis, performed all LLM API interactions, curated and managed all data, wrote the original manuscript draft, created all visualizations and figures, supervised the entire project, and served as corresponding author handling all communications.</w:t>
       </w:r>
     </w:p>
-    <w:p>
-      <w:r>
-        <w:pict>
-          <v:rect style="width:0;height:1.5pt" o:hralign="center" o:hrstd="t" o:hr="t"/>
-        </w:pict>
-      </w:r>
-    </w:p>
     <w:bookmarkEnd w:id="21"/>
     <w:bookmarkStart w:id="22" w:name="muhammad-atnang"/>
     <w:p>
@@ -303,13 +282,6 @@
         <w:t xml:space="preserve">M.A. supported methodology development, assisted with software implementation, participated in validation procedures, contributed to formal analysis activities, and contributed to manuscript review and editing.</w:t>
       </w:r>
     </w:p>
-    <w:p>
-      <w:r>
-        <w:pict>
-          <v:rect style="width:0;height:1.5pt" o:hralign="center" o:hrstd="t" o:hr="t"/>
-        </w:pict>
-      </w:r>
-    </w:p>
     <w:bookmarkEnd w:id="22"/>
     <w:bookmarkStart w:id="23" w:name="kartini-aprilia-pratiwi-nuzry"/>
     <w:p>
@@ -380,13 +352,6 @@
         <w:t xml:space="preserve">K.A.P.N. supported methodology design, participated in validation procedures, assisted with formal analysis, contributed to manuscript review and editing, and helped secure resources for the project.</w:t>
       </w:r>
     </w:p>
-    <w:p>
-      <w:r>
-        <w:pict>
-          <v:rect style="width:0;height:1.5pt" o:hralign="center" o:hrstd="t" o:hr="t"/>
-        </w:pict>
-      </w:r>
-    </w:p>
     <w:bookmarkEnd w:id="23"/>
     <w:bookmarkStart w:id="24" w:name="collective-statements"/>
     <w:p>
@@ -469,13 +434,6 @@
         <w:t xml:space="preserve">S.B.M. had full access to all data in the study and takes responsibility for the integrity of the data and accuracy of the data analysis.</w:t>
       </w:r>
     </w:p>
-    <w:p>
-      <w:r>
-        <w:pict>
-          <v:rect style="width:0;height:1.5pt" o:hralign="center" o:hrstd="t" o:hr="t"/>
-        </w:pict>
-      </w:r>
-    </w:p>
     <w:bookmarkEnd w:id="24"/>
     <w:bookmarkStart w:id="25" w:name="ai-and-automation-disclosure"/>
     <w:p>
@@ -561,15 +519,8 @@
       </w:r>
     </w:p>
     <w:p>
-      <w:r>
-        <w:pict>
-          <v:rect style="width:0;height:1.5pt" o:hralign="center" o:hrstd="t" o:hr="t"/>
-        </w:pict>
-      </w:r>
-    </w:p>
-    <w:p>
-      <w:pPr>
-        <w:pStyle w:val="FirstParagraph"/>
+      <w:pPr>
+        <w:pStyle w:val="BodyText"/>
       </w:pPr>
       <w:r>
         <w:rPr>

</xml_diff>

<commit_message>
Update AI disclosure statements in author contributions and declarations
</commit_message>
<xml_diff>
--- a/JAMIA_SUBMISSION/Converted/author_contributions.docx
+++ b/JAMIA_SUBMISSION/Converted/author_contributions.docx
@@ -435,13 +435,13 @@
       </w:r>
     </w:p>
     <w:bookmarkEnd w:id="24"/>
-    <w:bookmarkStart w:id="25" w:name="ai-and-automation-disclosure"/>
+    <w:bookmarkStart w:id="25" w:name="ai-and-technology-disclosure"/>
     <w:p>
       <w:pPr>
         <w:pStyle w:val="Heading2"/>
       </w:pPr>
       <w:r>
-        <w:t xml:space="preserve">AI and Automation Disclosure</w:t>
+        <w:t xml:space="preserve">AI and Technology Disclosure</w:t>
       </w:r>
     </w:p>
     <w:p>
@@ -453,25 +453,31 @@
           <w:bCs/>
           <w:b/>
         </w:rPr>
-        <w:t xml:space="preserve">Large Language Model APIs Used for Research (Not for Manuscript Writing):</w:t>
-      </w:r>
-      <w:r>
-        <w:t xml:space="preserve"> </w:t>
-      </w:r>
-      <w:r>
-        <w:t xml:space="preserve">- OpenAI GPT-4o API (research subject)</w:t>
-      </w:r>
-      <w:r>
-        <w:t xml:space="preserve"> </w:t>
-      </w:r>
-      <w:r>
-        <w:t xml:space="preserve">- Google Gemini-2.0-Flash API (research subject)</w:t>
-      </w:r>
-      <w:r>
-        <w:t xml:space="preserve"> </w:t>
-      </w:r>
-      <w:r>
-        <w:t xml:space="preserve">- Alibaba Qwen-Plus API (research subject)</w:t>
+        <w:t xml:space="preserve">AI Systems as Research Subjects:</w:t>
+      </w:r>
+      <w:r>
+        <w:br/>
+      </w:r>
+      <w:r>
+        <w:t xml:space="preserve">This study evaluated three large language models as research subjects:</w:t>
+      </w:r>
+      <w:r>
+        <w:t xml:space="preserve"> </w:t>
+      </w:r>
+      <w:r>
+        <w:t xml:space="preserve">- OpenAI GPT-4o API (evaluated for diagnostic performance)</w:t>
+      </w:r>
+      <w:r>
+        <w:t xml:space="preserve"> </w:t>
+      </w:r>
+      <w:r>
+        <w:t xml:space="preserve">- Google Gemini-2.0-Flash API (evaluated for diagnostic performance)</w:t>
+      </w:r>
+      <w:r>
+        <w:t xml:space="preserve"> </w:t>
+      </w:r>
+      <w:r>
+        <w:t xml:space="preserve">- Alibaba Qwen-Plus API (evaluated for diagnostic performance)</w:t>
       </w:r>
     </w:p>
     <w:p>
@@ -479,7 +485,7 @@
         <w:pStyle w:val="BodyText"/>
       </w:pPr>
       <w:r>
-        <w:t xml:space="preserve">These LLM APIs were the research subjects being evaluated and were not used for manuscript writing, data analysis, or interpretation. All analysis code, manuscript writing, and interpretation were performed by the human authors.</w:t>
+        <w:t xml:space="preserve">These AI systems were used solely to generate diagnostic predictions that served as research data. The models were not used for manuscript writing, data analysis, literature review, or interpretation of results.</w:t>
       </w:r>
     </w:p>
     <w:p>
@@ -491,13 +497,13 @@
           <w:bCs/>
           <w:b/>
         </w:rPr>
-        <w:t xml:space="preserve">Data Analysis:</w:t>
+        <w:t xml:space="preserve">Data Analysis and Code:</w:t>
       </w:r>
       <w:r>
         <w:br/>
       </w:r>
       <w:r>
-        <w:t xml:space="preserve">Python scripts for statistical analysis and visualization were developed by S.B.M. No AI was used for data analysis or interpretation.</w:t>
+        <w:t xml:space="preserve">All statistical analysis, data visualization, and research code were developed by S.B.M. using Python programming language with standard scientific libraries (pandas, scikit-learn, scipy, matplotlib). No AI code generation tools were used.</w:t>
       </w:r>
     </w:p>
     <w:p>
@@ -509,13 +515,31 @@
           <w:bCs/>
           <w:b/>
         </w:rPr>
-        <w:t xml:space="preserve">Manuscript Writing:</w:t>
+        <w:t xml:space="preserve">Manuscript Preparation:</w:t>
       </w:r>
       <w:r>
         <w:br/>
       </w:r>
       <w:r>
-        <w:t xml:space="preserve">The manuscript was written entirely by the human authors without AI assistance.</w:t>
+        <w:t xml:space="preserve">The manuscript text, including all sections (introduction, methods, results, discussion, conclusions), was written entirely by human authors without generative AI writing assistance. No AI tools (ChatGPT, Claude, Gemini, or similar) were used to draft, edit, or revise any manuscript content.</w:t>
+      </w:r>
+    </w:p>
+    <w:p>
+      <w:pPr>
+        <w:pStyle w:val="BodyText"/>
+      </w:pPr>
+      <w:r>
+        <w:rPr>
+          <w:bCs/>
+          <w:b/>
+        </w:rPr>
+        <w:t xml:space="preserve">Literature Search:</w:t>
+      </w:r>
+      <w:r>
+        <w:br/>
+      </w:r>
+      <w:r>
+        <w:t xml:space="preserve">Literature review and reference management were conducted by human authors using traditional academic databases and tools.</w:t>
       </w:r>
     </w:p>
     <w:p>

</xml_diff>